<commit_message>
get API for detail page
</commit_message>
<xml_diff>
--- a/Document/Bảng-thiết-kế-CSDL.docx
+++ b/Document/Bảng-thiết-kế-CSDL.docx
@@ -565,7 +565,15 @@
           <w:sz w:val="28"/>
           <w:szCs w:val="28"/>
         </w:rPr>
-        <w:t>valuate: Float</w:t>
+        <w:t xml:space="preserve">valuate: </w:t>
+      </w:r>
+      <w:r>
+        <w:rPr>
+          <w:rFonts w:ascii="Times New Roman" w:hAnsi="Times New Roman" w:cs="Times New Roman"/>
+          <w:sz w:val="28"/>
+          <w:szCs w:val="28"/>
+        </w:rPr>
+        <w:t>String</w:t>
       </w:r>
     </w:p>
     <w:p>
@@ -681,7 +689,15 @@
           <w:sz w:val="28"/>
           <w:szCs w:val="28"/>
         </w:rPr>
-        <w:t>: String</w:t>
+        <w:t xml:space="preserve">: </w:t>
+      </w:r>
+      <w:r>
+        <w:rPr>
+          <w:rFonts w:ascii="Times New Roman" w:hAnsi="Times New Roman" w:cs="Times New Roman"/>
+          <w:sz w:val="28"/>
+          <w:szCs w:val="28"/>
+        </w:rPr>
+        <w:t>Date</w:t>
       </w:r>
     </w:p>
     <w:p>
@@ -858,31 +874,6 @@
     </w:p>
     <w:p>
       <w:pPr>
-        <w:rPr>
-          <w:rFonts w:ascii="Times New Roman" w:hAnsi="Times New Roman" w:cs="Times New Roman"/>
-          <w:sz w:val="28"/>
-          <w:szCs w:val="28"/>
-        </w:rPr>
-      </w:pPr>
-      <w:r>
-        <w:rPr>
-          <w:rFonts w:ascii="Times New Roman" w:hAnsi="Times New Roman" w:cs="Times New Roman"/>
-          <w:sz w:val="28"/>
-          <w:szCs w:val="28"/>
-        </w:rPr>
-        <w:t>u</w:t>
-      </w:r>
-      <w:r>
-        <w:rPr>
-          <w:rFonts w:ascii="Times New Roman" w:hAnsi="Times New Roman" w:cs="Times New Roman"/>
-          <w:sz w:val="28"/>
-          <w:szCs w:val="28"/>
-        </w:rPr>
-        <w:t>sers:</w:t>
-      </w:r>
-    </w:p>
-    <w:p>
-      <w:pPr>
         <w:pStyle w:val="ListParagraph"/>
         <w:numPr>
           <w:ilvl w:val="0"/>
@@ -900,23 +891,32 @@
           <w:sz w:val="28"/>
           <w:szCs w:val="28"/>
         </w:rPr>
-        <w:t>i</w:t>
-      </w:r>
-      <w:r>
-        <w:rPr>
-          <w:rFonts w:ascii="Times New Roman" w:hAnsi="Times New Roman" w:cs="Times New Roman"/>
-          <w:sz w:val="28"/>
-          <w:szCs w:val="28"/>
-        </w:rPr>
-        <w:t xml:space="preserve">d: </w:t>
-      </w:r>
-      <w:r>
-        <w:rPr>
-          <w:rFonts w:ascii="Times New Roman" w:hAnsi="Times New Roman" w:cs="Times New Roman"/>
-          <w:sz w:val="28"/>
-          <w:szCs w:val="28"/>
-        </w:rPr>
-        <w:t>String</w:t>
+        <w:t>background: String</w:t>
+      </w:r>
+    </w:p>
+    <w:p>
+      <w:pPr>
+        <w:rPr>
+          <w:rFonts w:ascii="Times New Roman" w:hAnsi="Times New Roman" w:cs="Times New Roman"/>
+          <w:sz w:val="28"/>
+          <w:szCs w:val="28"/>
+        </w:rPr>
+      </w:pPr>
+      <w:r>
+        <w:rPr>
+          <w:rFonts w:ascii="Times New Roman" w:hAnsi="Times New Roman" w:cs="Times New Roman"/>
+          <w:sz w:val="28"/>
+          <w:szCs w:val="28"/>
+        </w:rPr>
+        <w:t>u</w:t>
+      </w:r>
+      <w:r>
+        <w:rPr>
+          <w:rFonts w:ascii="Times New Roman" w:hAnsi="Times New Roman" w:cs="Times New Roman"/>
+          <w:sz w:val="28"/>
+          <w:szCs w:val="28"/>
+        </w:rPr>
+        <w:t>sers:</w:t>
       </w:r>
     </w:p>
     <w:p>
@@ -938,15 +938,23 @@
           <w:sz w:val="28"/>
           <w:szCs w:val="28"/>
         </w:rPr>
-        <w:t>u</w:t>
-      </w:r>
-      <w:r>
-        <w:rPr>
-          <w:rFonts w:ascii="Times New Roman" w:hAnsi="Times New Roman" w:cs="Times New Roman"/>
-          <w:sz w:val="28"/>
-          <w:szCs w:val="28"/>
-        </w:rPr>
-        <w:t>sername: String</w:t>
+        <w:t>i</w:t>
+      </w:r>
+      <w:r>
+        <w:rPr>
+          <w:rFonts w:ascii="Times New Roman" w:hAnsi="Times New Roman" w:cs="Times New Roman"/>
+          <w:sz w:val="28"/>
+          <w:szCs w:val="28"/>
+        </w:rPr>
+        <w:t xml:space="preserve">d: </w:t>
+      </w:r>
+      <w:r>
+        <w:rPr>
+          <w:rFonts w:ascii="Times New Roman" w:hAnsi="Times New Roman" w:cs="Times New Roman"/>
+          <w:sz w:val="28"/>
+          <w:szCs w:val="28"/>
+        </w:rPr>
+        <w:t>String</w:t>
       </w:r>
     </w:p>
     <w:p>
@@ -968,15 +976,15 @@
           <w:sz w:val="28"/>
           <w:szCs w:val="28"/>
         </w:rPr>
-        <w:t>e</w:t>
-      </w:r>
-      <w:r>
-        <w:rPr>
-          <w:rFonts w:ascii="Times New Roman" w:hAnsi="Times New Roman" w:cs="Times New Roman"/>
-          <w:sz w:val="28"/>
-          <w:szCs w:val="28"/>
-        </w:rPr>
-        <w:t>mail: String</w:t>
+        <w:t>u</w:t>
+      </w:r>
+      <w:r>
+        <w:rPr>
+          <w:rFonts w:ascii="Times New Roman" w:hAnsi="Times New Roman" w:cs="Times New Roman"/>
+          <w:sz w:val="28"/>
+          <w:szCs w:val="28"/>
+        </w:rPr>
+        <w:t>sername: String</w:t>
       </w:r>
     </w:p>
     <w:p>
@@ -998,15 +1006,15 @@
           <w:sz w:val="28"/>
           <w:szCs w:val="28"/>
         </w:rPr>
-        <w:t>p</w:t>
-      </w:r>
-      <w:r>
-        <w:rPr>
-          <w:rFonts w:ascii="Times New Roman" w:hAnsi="Times New Roman" w:cs="Times New Roman"/>
-          <w:sz w:val="28"/>
-          <w:szCs w:val="28"/>
-        </w:rPr>
-        <w:t>assword: String</w:t>
+        <w:t>e</w:t>
+      </w:r>
+      <w:r>
+        <w:rPr>
+          <w:rFonts w:ascii="Times New Roman" w:hAnsi="Times New Roman" w:cs="Times New Roman"/>
+          <w:sz w:val="28"/>
+          <w:szCs w:val="28"/>
+        </w:rPr>
+        <w:t>mail: String</w:t>
       </w:r>
     </w:p>
     <w:p>
@@ -1028,42 +1036,15 @@
           <w:sz w:val="28"/>
           <w:szCs w:val="28"/>
         </w:rPr>
-        <w:t>role: int</w:t>
-      </w:r>
-    </w:p>
-    <w:p>
-      <w:pPr>
-        <w:rPr>
-          <w:rFonts w:ascii="Times New Roman" w:hAnsi="Times New Roman" w:cs="Times New Roman"/>
-          <w:sz w:val="28"/>
-          <w:szCs w:val="28"/>
-        </w:rPr>
-      </w:pPr>
-      <w:proofErr w:type="spellStart"/>
-      <w:r>
-        <w:rPr>
-          <w:rFonts w:ascii="Times New Roman" w:hAnsi="Times New Roman" w:cs="Times New Roman"/>
-          <w:sz w:val="28"/>
-          <w:szCs w:val="28"/>
-        </w:rPr>
-        <w:t>i</w:t>
-      </w:r>
-      <w:r>
-        <w:rPr>
-          <w:rFonts w:ascii="Times New Roman" w:hAnsi="Times New Roman" w:cs="Times New Roman"/>
-          <w:sz w:val="28"/>
-          <w:szCs w:val="28"/>
-        </w:rPr>
-        <w:t>nformations</w:t>
-      </w:r>
-      <w:proofErr w:type="spellEnd"/>
-      <w:r>
-        <w:rPr>
-          <w:rFonts w:ascii="Times New Roman" w:hAnsi="Times New Roman" w:cs="Times New Roman"/>
-          <w:sz w:val="28"/>
-          <w:szCs w:val="28"/>
-        </w:rPr>
-        <w:t>:</w:t>
+        <w:t>p</w:t>
+      </w:r>
+      <w:r>
+        <w:rPr>
+          <w:rFonts w:ascii="Times New Roman" w:hAnsi="Times New Roman" w:cs="Times New Roman"/>
+          <w:sz w:val="28"/>
+          <w:szCs w:val="28"/>
+        </w:rPr>
+        <w:t>assword: String</w:t>
       </w:r>
     </w:p>
     <w:p>
@@ -1085,6 +1066,25 @@
           <w:sz w:val="28"/>
           <w:szCs w:val="28"/>
         </w:rPr>
+        <w:t>role: int</w:t>
+      </w:r>
+    </w:p>
+    <w:p>
+      <w:pPr>
+        <w:rPr>
+          <w:rFonts w:ascii="Times New Roman" w:hAnsi="Times New Roman" w:cs="Times New Roman"/>
+          <w:sz w:val="28"/>
+          <w:szCs w:val="28"/>
+        </w:rPr>
+      </w:pPr>
+      <w:proofErr w:type="spellStart"/>
+      <w:proofErr w:type="gramStart"/>
+      <w:r>
+        <w:rPr>
+          <w:rFonts w:ascii="Times New Roman" w:hAnsi="Times New Roman" w:cs="Times New Roman"/>
+          <w:sz w:val="28"/>
+          <w:szCs w:val="28"/>
+        </w:rPr>
         <w:t>i</w:t>
       </w:r>
       <w:r>
@@ -1093,15 +1093,17 @@
           <w:sz w:val="28"/>
           <w:szCs w:val="28"/>
         </w:rPr>
-        <w:t xml:space="preserve">d: </w:t>
-      </w:r>
-      <w:r>
-        <w:rPr>
-          <w:rFonts w:ascii="Times New Roman" w:hAnsi="Times New Roman" w:cs="Times New Roman"/>
-          <w:sz w:val="28"/>
-          <w:szCs w:val="28"/>
-        </w:rPr>
-        <w:t>String</w:t>
+        <w:t>nformations</w:t>
+      </w:r>
+      <w:proofErr w:type="spellEnd"/>
+      <w:proofErr w:type="gramEnd"/>
+      <w:r>
+        <w:rPr>
+          <w:rFonts w:ascii="Times New Roman" w:hAnsi="Times New Roman" w:cs="Times New Roman"/>
+          <w:sz w:val="28"/>
+          <w:szCs w:val="28"/>
+        </w:rPr>
+        <w:t>:</w:t>
       </w:r>
     </w:p>
     <w:p>
@@ -1123,15 +1125,23 @@
           <w:sz w:val="28"/>
           <w:szCs w:val="28"/>
         </w:rPr>
-        <w:t>u</w:t>
-      </w:r>
-      <w:r>
-        <w:rPr>
-          <w:rFonts w:ascii="Times New Roman" w:hAnsi="Times New Roman" w:cs="Times New Roman"/>
-          <w:sz w:val="28"/>
-          <w:szCs w:val="28"/>
-        </w:rPr>
-        <w:t>sername: string</w:t>
+        <w:t>i</w:t>
+      </w:r>
+      <w:r>
+        <w:rPr>
+          <w:rFonts w:ascii="Times New Roman" w:hAnsi="Times New Roman" w:cs="Times New Roman"/>
+          <w:sz w:val="28"/>
+          <w:szCs w:val="28"/>
+        </w:rPr>
+        <w:t xml:space="preserve">d: </w:t>
+      </w:r>
+      <w:r>
+        <w:rPr>
+          <w:rFonts w:ascii="Times New Roman" w:hAnsi="Times New Roman" w:cs="Times New Roman"/>
+          <w:sz w:val="28"/>
+          <w:szCs w:val="28"/>
+        </w:rPr>
+        <w:t>String</w:t>
       </w:r>
     </w:p>
     <w:p>
@@ -1153,15 +1163,15 @@
           <w:sz w:val="28"/>
           <w:szCs w:val="28"/>
         </w:rPr>
-        <w:t>a</w:t>
-      </w:r>
-      <w:r>
-        <w:rPr>
-          <w:rFonts w:ascii="Times New Roman" w:hAnsi="Times New Roman" w:cs="Times New Roman"/>
-          <w:sz w:val="28"/>
-          <w:szCs w:val="28"/>
-        </w:rPr>
-        <w:t>vatar: String</w:t>
+        <w:t>u</w:t>
+      </w:r>
+      <w:r>
+        <w:rPr>
+          <w:rFonts w:ascii="Times New Roman" w:hAnsi="Times New Roman" w:cs="Times New Roman"/>
+          <w:sz w:val="28"/>
+          <w:szCs w:val="28"/>
+        </w:rPr>
+        <w:t>sername: string</w:t>
       </w:r>
     </w:p>
     <w:p>
@@ -1177,56 +1187,21 @@
           <w:szCs w:val="28"/>
         </w:rPr>
       </w:pPr>
-      <w:proofErr w:type="spellStart"/>
-      <w:r>
-        <w:rPr>
-          <w:rFonts w:ascii="Times New Roman" w:hAnsi="Times New Roman" w:cs="Times New Roman"/>
-          <w:sz w:val="28"/>
-          <w:szCs w:val="28"/>
-        </w:rPr>
-        <w:t>f</w:t>
-      </w:r>
-      <w:r>
-        <w:rPr>
-          <w:rFonts w:ascii="Times New Roman" w:hAnsi="Times New Roman" w:cs="Times New Roman"/>
-          <w:sz w:val="28"/>
-          <w:szCs w:val="28"/>
-        </w:rPr>
-        <w:t>ullName</w:t>
-      </w:r>
-      <w:proofErr w:type="spellEnd"/>
-      <w:r>
-        <w:rPr>
-          <w:rFonts w:ascii="Times New Roman" w:hAnsi="Times New Roman" w:cs="Times New Roman"/>
-          <w:sz w:val="28"/>
-          <w:szCs w:val="28"/>
-        </w:rPr>
-        <w:t>: String</w:t>
-      </w:r>
-    </w:p>
-    <w:p>
-      <w:pPr>
-        <w:rPr>
-          <w:rFonts w:ascii="Times New Roman" w:hAnsi="Times New Roman" w:cs="Times New Roman"/>
-          <w:sz w:val="28"/>
-          <w:szCs w:val="28"/>
-        </w:rPr>
-      </w:pPr>
-      <w:r>
-        <w:rPr>
-          <w:rFonts w:ascii="Times New Roman" w:hAnsi="Times New Roman" w:cs="Times New Roman"/>
-          <w:sz w:val="28"/>
-          <w:szCs w:val="28"/>
-        </w:rPr>
-        <w:t>c</w:t>
-      </w:r>
-      <w:r>
-        <w:rPr>
-          <w:rFonts w:ascii="Times New Roman" w:hAnsi="Times New Roman" w:cs="Times New Roman"/>
-          <w:sz w:val="28"/>
-          <w:szCs w:val="28"/>
-        </w:rPr>
-        <w:t>omments:</w:t>
+      <w:r>
+        <w:rPr>
+          <w:rFonts w:ascii="Times New Roman" w:hAnsi="Times New Roman" w:cs="Times New Roman"/>
+          <w:sz w:val="28"/>
+          <w:szCs w:val="28"/>
+        </w:rPr>
+        <w:t>a</w:t>
+      </w:r>
+      <w:r>
+        <w:rPr>
+          <w:rFonts w:ascii="Times New Roman" w:hAnsi="Times New Roman" w:cs="Times New Roman"/>
+          <w:sz w:val="28"/>
+          <w:szCs w:val="28"/>
+        </w:rPr>
+        <w:t>vatar: String</w:t>
       </w:r>
     </w:p>
     <w:p>
@@ -1242,13 +1217,72 @@
           <w:szCs w:val="28"/>
         </w:rPr>
       </w:pPr>
-      <w:r>
-        <w:rPr>
-          <w:rFonts w:ascii="Times New Roman" w:hAnsi="Times New Roman" w:cs="Times New Roman"/>
-          <w:sz w:val="28"/>
-          <w:szCs w:val="28"/>
-        </w:rPr>
-        <w:t>id: String</w:t>
+      <w:proofErr w:type="spellStart"/>
+      <w:r>
+        <w:rPr>
+          <w:rFonts w:ascii="Times New Roman" w:hAnsi="Times New Roman" w:cs="Times New Roman"/>
+          <w:sz w:val="28"/>
+          <w:szCs w:val="28"/>
+        </w:rPr>
+        <w:t>f</w:t>
+      </w:r>
+      <w:r>
+        <w:rPr>
+          <w:rFonts w:ascii="Times New Roman" w:hAnsi="Times New Roman" w:cs="Times New Roman"/>
+          <w:sz w:val="28"/>
+          <w:szCs w:val="28"/>
+        </w:rPr>
+        <w:t>ull</w:t>
+      </w:r>
+      <w:r>
+        <w:rPr>
+          <w:rFonts w:ascii="Times New Roman" w:hAnsi="Times New Roman" w:cs="Times New Roman"/>
+          <w:sz w:val="28"/>
+          <w:szCs w:val="28"/>
+        </w:rPr>
+        <w:t>_n</w:t>
+      </w:r>
+      <w:r>
+        <w:rPr>
+          <w:rFonts w:ascii="Times New Roman" w:hAnsi="Times New Roman" w:cs="Times New Roman"/>
+          <w:sz w:val="28"/>
+          <w:szCs w:val="28"/>
+        </w:rPr>
+        <w:t>ame</w:t>
+      </w:r>
+      <w:proofErr w:type="spellEnd"/>
+      <w:r>
+        <w:rPr>
+          <w:rFonts w:ascii="Times New Roman" w:hAnsi="Times New Roman" w:cs="Times New Roman"/>
+          <w:sz w:val="28"/>
+          <w:szCs w:val="28"/>
+        </w:rPr>
+        <w:t>: String</w:t>
+      </w:r>
+    </w:p>
+    <w:p>
+      <w:pPr>
+        <w:rPr>
+          <w:rFonts w:ascii="Times New Roman" w:hAnsi="Times New Roman" w:cs="Times New Roman"/>
+          <w:sz w:val="28"/>
+          <w:szCs w:val="28"/>
+        </w:rPr>
+      </w:pPr>
+      <w:r>
+        <w:rPr>
+          <w:rFonts w:ascii="Times New Roman" w:hAnsi="Times New Roman" w:cs="Times New Roman"/>
+          <w:sz w:val="28"/>
+          <w:szCs w:val="28"/>
+        </w:rPr>
+        <w:t>c</w:t>
+      </w:r>
+      <w:r>
+        <w:rPr>
+          <w:rFonts w:ascii="Times New Roman" w:hAnsi="Times New Roman" w:cs="Times New Roman"/>
+          <w:sz w:val="28"/>
+          <w:szCs w:val="28"/>
+        </w:rPr>
+        <w:t>omments:</w:t>
       </w:r>
     </w:p>
     <w:p>
@@ -1264,55 +1298,13 @@
           <w:szCs w:val="28"/>
         </w:rPr>
       </w:pPr>
-      <w:proofErr w:type="spellStart"/>
-      <w:r>
-        <w:rPr>
-          <w:rFonts w:ascii="Times New Roman" w:hAnsi="Times New Roman" w:cs="Times New Roman"/>
-          <w:sz w:val="28"/>
-          <w:szCs w:val="28"/>
-        </w:rPr>
-        <w:t>i</w:t>
-      </w:r>
-      <w:r>
-        <w:rPr>
-          <w:rFonts w:ascii="Times New Roman" w:hAnsi="Times New Roman" w:cs="Times New Roman"/>
-          <w:sz w:val="28"/>
-          <w:szCs w:val="28"/>
-        </w:rPr>
-        <w:t>d</w:t>
-      </w:r>
-      <w:r>
-        <w:rPr>
-          <w:rFonts w:ascii="Times New Roman" w:hAnsi="Times New Roman" w:cs="Times New Roman"/>
-          <w:sz w:val="28"/>
-          <w:szCs w:val="28"/>
-        </w:rPr>
-        <w:t>_f</w:t>
-      </w:r>
-      <w:r>
-        <w:rPr>
-          <w:rFonts w:ascii="Times New Roman" w:hAnsi="Times New Roman" w:cs="Times New Roman"/>
-          <w:sz w:val="28"/>
-          <w:szCs w:val="28"/>
-        </w:rPr>
-        <w:t>ilm</w:t>
-      </w:r>
-      <w:proofErr w:type="spellEnd"/>
-      <w:r>
-        <w:rPr>
-          <w:rFonts w:ascii="Times New Roman" w:hAnsi="Times New Roman" w:cs="Times New Roman"/>
-          <w:sz w:val="28"/>
-          <w:szCs w:val="28"/>
-        </w:rPr>
-        <w:t xml:space="preserve">: </w:t>
-      </w:r>
-      <w:r>
-        <w:rPr>
-          <w:rFonts w:ascii="Times New Roman" w:hAnsi="Times New Roman" w:cs="Times New Roman"/>
-          <w:sz w:val="28"/>
-          <w:szCs w:val="28"/>
-        </w:rPr>
-        <w:t>String</w:t>
+      <w:r>
+        <w:rPr>
+          <w:rFonts w:ascii="Times New Roman" w:hAnsi="Times New Roman" w:cs="Times New Roman"/>
+          <w:sz w:val="28"/>
+          <w:szCs w:val="28"/>
+        </w:rPr>
+        <w:t>id: String</w:t>
       </w:r>
     </w:p>
     <w:p>
@@ -1351,15 +1343,15 @@
           <w:sz w:val="28"/>
           <w:szCs w:val="28"/>
         </w:rPr>
-        <w:t>_u</w:t>
-      </w:r>
-      <w:r>
-        <w:rPr>
-          <w:rFonts w:ascii="Times New Roman" w:hAnsi="Times New Roman" w:cs="Times New Roman"/>
-          <w:sz w:val="28"/>
-          <w:szCs w:val="28"/>
-        </w:rPr>
-        <w:t>ser</w:t>
+        <w:t>_f</w:t>
+      </w:r>
+      <w:r>
+        <w:rPr>
+          <w:rFonts w:ascii="Times New Roman" w:hAnsi="Times New Roman" w:cs="Times New Roman"/>
+          <w:sz w:val="28"/>
+          <w:szCs w:val="28"/>
+        </w:rPr>
+        <w:t>ilm</w:t>
       </w:r>
       <w:proofErr w:type="spellEnd"/>
       <w:r>
@@ -1392,21 +1384,55 @@
           <w:szCs w:val="28"/>
         </w:rPr>
       </w:pPr>
-      <w:r>
-        <w:rPr>
-          <w:rFonts w:ascii="Times New Roman" w:hAnsi="Times New Roman" w:cs="Times New Roman"/>
-          <w:sz w:val="28"/>
-          <w:szCs w:val="28"/>
-        </w:rPr>
-        <w:t>e</w:t>
-      </w:r>
-      <w:r>
-        <w:rPr>
-          <w:rFonts w:ascii="Times New Roman" w:hAnsi="Times New Roman" w:cs="Times New Roman"/>
-          <w:sz w:val="28"/>
-          <w:szCs w:val="28"/>
-        </w:rPr>
-        <w:t>valuate: Int</w:t>
+      <w:proofErr w:type="spellStart"/>
+      <w:r>
+        <w:rPr>
+          <w:rFonts w:ascii="Times New Roman" w:hAnsi="Times New Roman" w:cs="Times New Roman"/>
+          <w:sz w:val="28"/>
+          <w:szCs w:val="28"/>
+        </w:rPr>
+        <w:t>i</w:t>
+      </w:r>
+      <w:r>
+        <w:rPr>
+          <w:rFonts w:ascii="Times New Roman" w:hAnsi="Times New Roman" w:cs="Times New Roman"/>
+          <w:sz w:val="28"/>
+          <w:szCs w:val="28"/>
+        </w:rPr>
+        <w:t>d</w:t>
+      </w:r>
+      <w:r>
+        <w:rPr>
+          <w:rFonts w:ascii="Times New Roman" w:hAnsi="Times New Roman" w:cs="Times New Roman"/>
+          <w:sz w:val="28"/>
+          <w:szCs w:val="28"/>
+        </w:rPr>
+        <w:t>_u</w:t>
+      </w:r>
+      <w:r>
+        <w:rPr>
+          <w:rFonts w:ascii="Times New Roman" w:hAnsi="Times New Roman" w:cs="Times New Roman"/>
+          <w:sz w:val="28"/>
+          <w:szCs w:val="28"/>
+        </w:rPr>
+        <w:t>ser</w:t>
+      </w:r>
+      <w:proofErr w:type="spellEnd"/>
+      <w:r>
+        <w:rPr>
+          <w:rFonts w:ascii="Times New Roman" w:hAnsi="Times New Roman" w:cs="Times New Roman"/>
+          <w:sz w:val="28"/>
+          <w:szCs w:val="28"/>
+        </w:rPr>
+        <w:t xml:space="preserve">: </w:t>
+      </w:r>
+      <w:r>
+        <w:rPr>
+          <w:rFonts w:ascii="Times New Roman" w:hAnsi="Times New Roman" w:cs="Times New Roman"/>
+          <w:sz w:val="28"/>
+          <w:szCs w:val="28"/>
+        </w:rPr>
+        <w:t>String</w:t>
       </w:r>
     </w:p>
     <w:p>
@@ -1428,61 +1454,15 @@
           <w:sz w:val="28"/>
           <w:szCs w:val="28"/>
         </w:rPr>
-        <w:t>c</w:t>
-      </w:r>
-      <w:r>
-        <w:rPr>
-          <w:rFonts w:ascii="Times New Roman" w:hAnsi="Times New Roman" w:cs="Times New Roman"/>
-          <w:sz w:val="28"/>
-          <w:szCs w:val="28"/>
-        </w:rPr>
-        <w:t>ontents: String</w:t>
-      </w:r>
-    </w:p>
-    <w:p>
-      <w:pPr>
-        <w:rPr>
-          <w:rFonts w:ascii="Times New Roman" w:hAnsi="Times New Roman" w:cs="Times New Roman"/>
-          <w:sz w:val="28"/>
-          <w:szCs w:val="28"/>
-        </w:rPr>
-      </w:pPr>
-      <w:proofErr w:type="spellStart"/>
-      <w:r>
-        <w:rPr>
-          <w:rFonts w:ascii="Times New Roman" w:hAnsi="Times New Roman" w:cs="Times New Roman"/>
-          <w:sz w:val="28"/>
-          <w:szCs w:val="28"/>
-        </w:rPr>
-        <w:lastRenderedPageBreak/>
-        <w:t>Trong</w:t>
-      </w:r>
-      <w:proofErr w:type="spellEnd"/>
-      <w:r>
-        <w:rPr>
-          <w:rFonts w:ascii="Times New Roman" w:hAnsi="Times New Roman" w:cs="Times New Roman"/>
-          <w:sz w:val="28"/>
-          <w:szCs w:val="28"/>
-        </w:rPr>
-        <w:t xml:space="preserve"> </w:t>
-      </w:r>
-      <w:proofErr w:type="spellStart"/>
-      <w:r>
-        <w:rPr>
-          <w:rFonts w:ascii="Times New Roman" w:hAnsi="Times New Roman" w:cs="Times New Roman"/>
-          <w:sz w:val="28"/>
-          <w:szCs w:val="28"/>
-        </w:rPr>
-        <w:t>đó</w:t>
-      </w:r>
-      <w:proofErr w:type="spellEnd"/>
-      <w:r>
-        <w:rPr>
-          <w:rFonts w:ascii="Times New Roman" w:hAnsi="Times New Roman" w:cs="Times New Roman"/>
-          <w:sz w:val="28"/>
-          <w:szCs w:val="28"/>
-        </w:rPr>
-        <w:t>:</w:t>
+        <w:t>e</w:t>
+      </w:r>
+      <w:r>
+        <w:rPr>
+          <w:rFonts w:ascii="Times New Roman" w:hAnsi="Times New Roman" w:cs="Times New Roman"/>
+          <w:sz w:val="28"/>
+          <w:szCs w:val="28"/>
+        </w:rPr>
+        <w:t>valuate: Int</w:t>
       </w:r>
     </w:p>
     <w:p>
@@ -1498,235 +1478,67 @@
           <w:szCs w:val="28"/>
         </w:rPr>
       </w:pPr>
-      <w:proofErr w:type="spellStart"/>
-      <w:r>
-        <w:rPr>
-          <w:rFonts w:ascii="Times New Roman" w:hAnsi="Times New Roman" w:cs="Times New Roman"/>
-          <w:sz w:val="28"/>
-          <w:szCs w:val="28"/>
-        </w:rPr>
-        <w:t>B</w:t>
-      </w:r>
-      <w:r>
-        <w:rPr>
-          <w:rFonts w:ascii="Times New Roman" w:hAnsi="Times New Roman" w:cs="Times New Roman"/>
-          <w:sz w:val="28"/>
-          <w:szCs w:val="28"/>
-        </w:rPr>
-        <w:t>ảng</w:t>
-      </w:r>
-      <w:proofErr w:type="spellEnd"/>
-      <w:r>
-        <w:rPr>
-          <w:rFonts w:ascii="Times New Roman" w:hAnsi="Times New Roman" w:cs="Times New Roman"/>
-          <w:sz w:val="28"/>
-          <w:szCs w:val="28"/>
-        </w:rPr>
-        <w:t xml:space="preserve"> </w:t>
-      </w:r>
-      <w:r>
-        <w:rPr>
-          <w:rFonts w:ascii="Times New Roman" w:hAnsi="Times New Roman" w:cs="Times New Roman"/>
-          <w:sz w:val="28"/>
-          <w:szCs w:val="28"/>
-        </w:rPr>
-        <w:t>f</w:t>
-      </w:r>
-      <w:r>
-        <w:rPr>
-          <w:rFonts w:ascii="Times New Roman" w:hAnsi="Times New Roman" w:cs="Times New Roman"/>
-          <w:sz w:val="28"/>
-          <w:szCs w:val="28"/>
-        </w:rPr>
-        <w:t xml:space="preserve">ilms </w:t>
-      </w:r>
-      <w:proofErr w:type="spellStart"/>
-      <w:r>
-        <w:rPr>
-          <w:rFonts w:ascii="Times New Roman" w:hAnsi="Times New Roman" w:cs="Times New Roman"/>
-          <w:sz w:val="28"/>
-          <w:szCs w:val="28"/>
-        </w:rPr>
-        <w:t>sẽ</w:t>
-      </w:r>
-      <w:proofErr w:type="spellEnd"/>
-      <w:r>
-        <w:rPr>
-          <w:rFonts w:ascii="Times New Roman" w:hAnsi="Times New Roman" w:cs="Times New Roman"/>
-          <w:sz w:val="28"/>
-          <w:szCs w:val="28"/>
-        </w:rPr>
-        <w:t xml:space="preserve"> </w:t>
-      </w:r>
-      <w:proofErr w:type="spellStart"/>
-      <w:r>
-        <w:rPr>
-          <w:rFonts w:ascii="Times New Roman" w:hAnsi="Times New Roman" w:cs="Times New Roman"/>
-          <w:sz w:val="28"/>
-          <w:szCs w:val="28"/>
-        </w:rPr>
-        <w:t>chứa</w:t>
-      </w:r>
-      <w:proofErr w:type="spellEnd"/>
-      <w:r>
-        <w:rPr>
-          <w:rFonts w:ascii="Times New Roman" w:hAnsi="Times New Roman" w:cs="Times New Roman"/>
-          <w:sz w:val="28"/>
-          <w:szCs w:val="28"/>
-        </w:rPr>
-        <w:t xml:space="preserve"> </w:t>
-      </w:r>
-      <w:proofErr w:type="spellStart"/>
-      <w:r>
-        <w:rPr>
-          <w:rFonts w:ascii="Times New Roman" w:hAnsi="Times New Roman" w:cs="Times New Roman"/>
-          <w:sz w:val="28"/>
-          <w:szCs w:val="28"/>
-        </w:rPr>
-        <w:t>các</w:t>
-      </w:r>
-      <w:proofErr w:type="spellEnd"/>
-      <w:r>
-        <w:rPr>
-          <w:rFonts w:ascii="Times New Roman" w:hAnsi="Times New Roman" w:cs="Times New Roman"/>
-          <w:sz w:val="28"/>
-          <w:szCs w:val="28"/>
-        </w:rPr>
-        <w:t xml:space="preserve"> </w:t>
-      </w:r>
-      <w:proofErr w:type="spellStart"/>
-      <w:r>
-        <w:rPr>
-          <w:rFonts w:ascii="Times New Roman" w:hAnsi="Times New Roman" w:cs="Times New Roman"/>
-          <w:sz w:val="28"/>
-          <w:szCs w:val="28"/>
-        </w:rPr>
-        <w:t>thông</w:t>
-      </w:r>
-      <w:proofErr w:type="spellEnd"/>
-      <w:r>
-        <w:rPr>
-          <w:rFonts w:ascii="Times New Roman" w:hAnsi="Times New Roman" w:cs="Times New Roman"/>
-          <w:sz w:val="28"/>
-          <w:szCs w:val="28"/>
-        </w:rPr>
-        <w:t xml:space="preserve"> tin </w:t>
-      </w:r>
-      <w:proofErr w:type="spellStart"/>
-      <w:r>
-        <w:rPr>
-          <w:rFonts w:ascii="Times New Roman" w:hAnsi="Times New Roman" w:cs="Times New Roman"/>
-          <w:sz w:val="28"/>
-          <w:szCs w:val="28"/>
-        </w:rPr>
-        <w:t>cần</w:t>
-      </w:r>
-      <w:proofErr w:type="spellEnd"/>
-      <w:r>
-        <w:rPr>
-          <w:rFonts w:ascii="Times New Roman" w:hAnsi="Times New Roman" w:cs="Times New Roman"/>
-          <w:sz w:val="28"/>
-          <w:szCs w:val="28"/>
-        </w:rPr>
-        <w:t xml:space="preserve"> </w:t>
-      </w:r>
-      <w:proofErr w:type="spellStart"/>
-      <w:r>
-        <w:rPr>
-          <w:rFonts w:ascii="Times New Roman" w:hAnsi="Times New Roman" w:cs="Times New Roman"/>
-          <w:sz w:val="28"/>
-          <w:szCs w:val="28"/>
-        </w:rPr>
-        <w:t>thiết</w:t>
-      </w:r>
-      <w:proofErr w:type="spellEnd"/>
-      <w:r>
-        <w:rPr>
-          <w:rFonts w:ascii="Times New Roman" w:hAnsi="Times New Roman" w:cs="Times New Roman"/>
-          <w:sz w:val="28"/>
-          <w:szCs w:val="28"/>
-        </w:rPr>
-        <w:t xml:space="preserve"> </w:t>
-      </w:r>
-      <w:proofErr w:type="spellStart"/>
-      <w:r>
-        <w:rPr>
-          <w:rFonts w:ascii="Times New Roman" w:hAnsi="Times New Roman" w:cs="Times New Roman"/>
-          <w:sz w:val="28"/>
-          <w:szCs w:val="28"/>
-        </w:rPr>
-        <w:t>để</w:t>
-      </w:r>
-      <w:proofErr w:type="spellEnd"/>
-      <w:r>
-        <w:rPr>
-          <w:rFonts w:ascii="Times New Roman" w:hAnsi="Times New Roman" w:cs="Times New Roman"/>
-          <w:sz w:val="28"/>
-          <w:szCs w:val="28"/>
-        </w:rPr>
-        <w:t xml:space="preserve"> </w:t>
-      </w:r>
-      <w:proofErr w:type="spellStart"/>
-      <w:r>
-        <w:rPr>
-          <w:rFonts w:ascii="Times New Roman" w:hAnsi="Times New Roman" w:cs="Times New Roman"/>
-          <w:sz w:val="28"/>
-          <w:szCs w:val="28"/>
-        </w:rPr>
-        <w:t>hiển</w:t>
-      </w:r>
-      <w:proofErr w:type="spellEnd"/>
-      <w:r>
-        <w:rPr>
-          <w:rFonts w:ascii="Times New Roman" w:hAnsi="Times New Roman" w:cs="Times New Roman"/>
-          <w:sz w:val="28"/>
-          <w:szCs w:val="28"/>
-        </w:rPr>
-        <w:t xml:space="preserve"> </w:t>
-      </w:r>
-      <w:proofErr w:type="spellStart"/>
-      <w:r>
-        <w:rPr>
-          <w:rFonts w:ascii="Times New Roman" w:hAnsi="Times New Roman" w:cs="Times New Roman"/>
-          <w:sz w:val="28"/>
-          <w:szCs w:val="28"/>
-        </w:rPr>
-        <w:t>thị</w:t>
-      </w:r>
-      <w:proofErr w:type="spellEnd"/>
-      <w:r>
-        <w:rPr>
-          <w:rFonts w:ascii="Times New Roman" w:hAnsi="Times New Roman" w:cs="Times New Roman"/>
-          <w:sz w:val="28"/>
-          <w:szCs w:val="28"/>
-        </w:rPr>
-        <w:t xml:space="preserve"> </w:t>
-      </w:r>
-      <w:proofErr w:type="spellStart"/>
-      <w:r>
-        <w:rPr>
-          <w:rFonts w:ascii="Times New Roman" w:hAnsi="Times New Roman" w:cs="Times New Roman"/>
-          <w:sz w:val="28"/>
-          <w:szCs w:val="28"/>
-        </w:rPr>
-        <w:t>lên</w:t>
-      </w:r>
-      <w:proofErr w:type="spellEnd"/>
-      <w:r>
-        <w:rPr>
-          <w:rFonts w:ascii="Times New Roman" w:hAnsi="Times New Roman" w:cs="Times New Roman"/>
-          <w:sz w:val="28"/>
-          <w:szCs w:val="28"/>
-        </w:rPr>
-        <w:t xml:space="preserve"> web</w:t>
-      </w:r>
-      <w:r>
-        <w:rPr>
-          <w:rFonts w:ascii="Times New Roman" w:hAnsi="Times New Roman" w:cs="Times New Roman"/>
-          <w:sz w:val="28"/>
-          <w:szCs w:val="28"/>
-        </w:rPr>
-        <w:t>.</w:t>
+      <w:r>
+        <w:rPr>
+          <w:rFonts w:ascii="Times New Roman" w:hAnsi="Times New Roman" w:cs="Times New Roman"/>
+          <w:sz w:val="28"/>
+          <w:szCs w:val="28"/>
+        </w:rPr>
+        <w:t>c</w:t>
+      </w:r>
+      <w:r>
+        <w:rPr>
+          <w:rFonts w:ascii="Times New Roman" w:hAnsi="Times New Roman" w:cs="Times New Roman"/>
+          <w:sz w:val="28"/>
+          <w:szCs w:val="28"/>
+        </w:rPr>
+        <w:t>ontents: String</w:t>
+      </w:r>
+    </w:p>
+    <w:p>
+      <w:pPr>
+        <w:rPr>
+          <w:rFonts w:ascii="Times New Roman" w:hAnsi="Times New Roman" w:cs="Times New Roman"/>
+          <w:sz w:val="28"/>
+          <w:szCs w:val="28"/>
+        </w:rPr>
+      </w:pPr>
+      <w:proofErr w:type="spellStart"/>
+      <w:r>
+        <w:rPr>
+          <w:rFonts w:ascii="Times New Roman" w:hAnsi="Times New Roman" w:cs="Times New Roman"/>
+          <w:sz w:val="28"/>
+          <w:szCs w:val="28"/>
+        </w:rPr>
+        <w:lastRenderedPageBreak/>
+        <w:t>Trong</w:t>
+      </w:r>
+      <w:proofErr w:type="spellEnd"/>
+      <w:r>
+        <w:rPr>
+          <w:rFonts w:ascii="Times New Roman" w:hAnsi="Times New Roman" w:cs="Times New Roman"/>
+          <w:sz w:val="28"/>
+          <w:szCs w:val="28"/>
+        </w:rPr>
+        <w:t xml:space="preserve"> </w:t>
+      </w:r>
+      <w:proofErr w:type="spellStart"/>
+      <w:r>
+        <w:rPr>
+          <w:rFonts w:ascii="Times New Roman" w:hAnsi="Times New Roman" w:cs="Times New Roman"/>
+          <w:sz w:val="28"/>
+          <w:szCs w:val="28"/>
+        </w:rPr>
+        <w:t>đó</w:t>
+      </w:r>
+      <w:proofErr w:type="spellEnd"/>
+      <w:r>
+        <w:rPr>
+          <w:rFonts w:ascii="Times New Roman" w:hAnsi="Times New Roman" w:cs="Times New Roman"/>
+          <w:sz w:val="28"/>
+          <w:szCs w:val="28"/>
+        </w:rPr>
+        <w:t>:</w:t>
       </w:r>
     </w:p>
     <w:p>
@@ -1749,6 +1561,250 @@
           <w:sz w:val="28"/>
           <w:szCs w:val="28"/>
         </w:rPr>
+        <w:t>B</w:t>
+      </w:r>
+      <w:r>
+        <w:rPr>
+          <w:rFonts w:ascii="Times New Roman" w:hAnsi="Times New Roman" w:cs="Times New Roman"/>
+          <w:sz w:val="28"/>
+          <w:szCs w:val="28"/>
+        </w:rPr>
+        <w:t>ảng</w:t>
+      </w:r>
+      <w:proofErr w:type="spellEnd"/>
+      <w:r>
+        <w:rPr>
+          <w:rFonts w:ascii="Times New Roman" w:hAnsi="Times New Roman" w:cs="Times New Roman"/>
+          <w:sz w:val="28"/>
+          <w:szCs w:val="28"/>
+        </w:rPr>
+        <w:t xml:space="preserve"> </w:t>
+      </w:r>
+      <w:r>
+        <w:rPr>
+          <w:rFonts w:ascii="Times New Roman" w:hAnsi="Times New Roman" w:cs="Times New Roman"/>
+          <w:sz w:val="28"/>
+          <w:szCs w:val="28"/>
+        </w:rPr>
+        <w:t>f</w:t>
+      </w:r>
+      <w:r>
+        <w:rPr>
+          <w:rFonts w:ascii="Times New Roman" w:hAnsi="Times New Roman" w:cs="Times New Roman"/>
+          <w:sz w:val="28"/>
+          <w:szCs w:val="28"/>
+        </w:rPr>
+        <w:t xml:space="preserve">ilms </w:t>
+      </w:r>
+      <w:proofErr w:type="spellStart"/>
+      <w:r>
+        <w:rPr>
+          <w:rFonts w:ascii="Times New Roman" w:hAnsi="Times New Roman" w:cs="Times New Roman"/>
+          <w:sz w:val="28"/>
+          <w:szCs w:val="28"/>
+        </w:rPr>
+        <w:t>sẽ</w:t>
+      </w:r>
+      <w:proofErr w:type="spellEnd"/>
+      <w:r>
+        <w:rPr>
+          <w:rFonts w:ascii="Times New Roman" w:hAnsi="Times New Roman" w:cs="Times New Roman"/>
+          <w:sz w:val="28"/>
+          <w:szCs w:val="28"/>
+        </w:rPr>
+        <w:t xml:space="preserve"> </w:t>
+      </w:r>
+      <w:proofErr w:type="spellStart"/>
+      <w:r>
+        <w:rPr>
+          <w:rFonts w:ascii="Times New Roman" w:hAnsi="Times New Roman" w:cs="Times New Roman"/>
+          <w:sz w:val="28"/>
+          <w:szCs w:val="28"/>
+        </w:rPr>
+        <w:t>chứa</w:t>
+      </w:r>
+      <w:proofErr w:type="spellEnd"/>
+      <w:r>
+        <w:rPr>
+          <w:rFonts w:ascii="Times New Roman" w:hAnsi="Times New Roman" w:cs="Times New Roman"/>
+          <w:sz w:val="28"/>
+          <w:szCs w:val="28"/>
+        </w:rPr>
+        <w:t xml:space="preserve"> </w:t>
+      </w:r>
+      <w:proofErr w:type="spellStart"/>
+      <w:r>
+        <w:rPr>
+          <w:rFonts w:ascii="Times New Roman" w:hAnsi="Times New Roman" w:cs="Times New Roman"/>
+          <w:sz w:val="28"/>
+          <w:szCs w:val="28"/>
+        </w:rPr>
+        <w:t>các</w:t>
+      </w:r>
+      <w:proofErr w:type="spellEnd"/>
+      <w:r>
+        <w:rPr>
+          <w:rFonts w:ascii="Times New Roman" w:hAnsi="Times New Roman" w:cs="Times New Roman"/>
+          <w:sz w:val="28"/>
+          <w:szCs w:val="28"/>
+        </w:rPr>
+        <w:t xml:space="preserve"> </w:t>
+      </w:r>
+      <w:proofErr w:type="spellStart"/>
+      <w:r>
+        <w:rPr>
+          <w:rFonts w:ascii="Times New Roman" w:hAnsi="Times New Roman" w:cs="Times New Roman"/>
+          <w:sz w:val="28"/>
+          <w:szCs w:val="28"/>
+        </w:rPr>
+        <w:t>thông</w:t>
+      </w:r>
+      <w:proofErr w:type="spellEnd"/>
+      <w:r>
+        <w:rPr>
+          <w:rFonts w:ascii="Times New Roman" w:hAnsi="Times New Roman" w:cs="Times New Roman"/>
+          <w:sz w:val="28"/>
+          <w:szCs w:val="28"/>
+        </w:rPr>
+        <w:t xml:space="preserve"> tin </w:t>
+      </w:r>
+      <w:proofErr w:type="spellStart"/>
+      <w:r>
+        <w:rPr>
+          <w:rFonts w:ascii="Times New Roman" w:hAnsi="Times New Roman" w:cs="Times New Roman"/>
+          <w:sz w:val="28"/>
+          <w:szCs w:val="28"/>
+        </w:rPr>
+        <w:t>cần</w:t>
+      </w:r>
+      <w:proofErr w:type="spellEnd"/>
+      <w:r>
+        <w:rPr>
+          <w:rFonts w:ascii="Times New Roman" w:hAnsi="Times New Roman" w:cs="Times New Roman"/>
+          <w:sz w:val="28"/>
+          <w:szCs w:val="28"/>
+        </w:rPr>
+        <w:t xml:space="preserve"> </w:t>
+      </w:r>
+      <w:proofErr w:type="spellStart"/>
+      <w:r>
+        <w:rPr>
+          <w:rFonts w:ascii="Times New Roman" w:hAnsi="Times New Roman" w:cs="Times New Roman"/>
+          <w:sz w:val="28"/>
+          <w:szCs w:val="28"/>
+        </w:rPr>
+        <w:t>thiết</w:t>
+      </w:r>
+      <w:proofErr w:type="spellEnd"/>
+      <w:r>
+        <w:rPr>
+          <w:rFonts w:ascii="Times New Roman" w:hAnsi="Times New Roman" w:cs="Times New Roman"/>
+          <w:sz w:val="28"/>
+          <w:szCs w:val="28"/>
+        </w:rPr>
+        <w:t xml:space="preserve"> </w:t>
+      </w:r>
+      <w:proofErr w:type="spellStart"/>
+      <w:r>
+        <w:rPr>
+          <w:rFonts w:ascii="Times New Roman" w:hAnsi="Times New Roman" w:cs="Times New Roman"/>
+          <w:sz w:val="28"/>
+          <w:szCs w:val="28"/>
+        </w:rPr>
+        <w:t>để</w:t>
+      </w:r>
+      <w:proofErr w:type="spellEnd"/>
+      <w:r>
+        <w:rPr>
+          <w:rFonts w:ascii="Times New Roman" w:hAnsi="Times New Roman" w:cs="Times New Roman"/>
+          <w:sz w:val="28"/>
+          <w:szCs w:val="28"/>
+        </w:rPr>
+        <w:t xml:space="preserve"> </w:t>
+      </w:r>
+      <w:proofErr w:type="spellStart"/>
+      <w:r>
+        <w:rPr>
+          <w:rFonts w:ascii="Times New Roman" w:hAnsi="Times New Roman" w:cs="Times New Roman"/>
+          <w:sz w:val="28"/>
+          <w:szCs w:val="28"/>
+        </w:rPr>
+        <w:t>hiển</w:t>
+      </w:r>
+      <w:proofErr w:type="spellEnd"/>
+      <w:r>
+        <w:rPr>
+          <w:rFonts w:ascii="Times New Roman" w:hAnsi="Times New Roman" w:cs="Times New Roman"/>
+          <w:sz w:val="28"/>
+          <w:szCs w:val="28"/>
+        </w:rPr>
+        <w:t xml:space="preserve"> </w:t>
+      </w:r>
+      <w:proofErr w:type="spellStart"/>
+      <w:r>
+        <w:rPr>
+          <w:rFonts w:ascii="Times New Roman" w:hAnsi="Times New Roman" w:cs="Times New Roman"/>
+          <w:sz w:val="28"/>
+          <w:szCs w:val="28"/>
+        </w:rPr>
+        <w:t>thị</w:t>
+      </w:r>
+      <w:proofErr w:type="spellEnd"/>
+      <w:r>
+        <w:rPr>
+          <w:rFonts w:ascii="Times New Roman" w:hAnsi="Times New Roman" w:cs="Times New Roman"/>
+          <w:sz w:val="28"/>
+          <w:szCs w:val="28"/>
+        </w:rPr>
+        <w:t xml:space="preserve"> </w:t>
+      </w:r>
+      <w:proofErr w:type="spellStart"/>
+      <w:r>
+        <w:rPr>
+          <w:rFonts w:ascii="Times New Roman" w:hAnsi="Times New Roman" w:cs="Times New Roman"/>
+          <w:sz w:val="28"/>
+          <w:szCs w:val="28"/>
+        </w:rPr>
+        <w:t>lên</w:t>
+      </w:r>
+      <w:proofErr w:type="spellEnd"/>
+      <w:r>
+        <w:rPr>
+          <w:rFonts w:ascii="Times New Roman" w:hAnsi="Times New Roman" w:cs="Times New Roman"/>
+          <w:sz w:val="28"/>
+          <w:szCs w:val="28"/>
+        </w:rPr>
+        <w:t xml:space="preserve"> web</w:t>
+      </w:r>
+      <w:r>
+        <w:rPr>
+          <w:rFonts w:ascii="Times New Roman" w:hAnsi="Times New Roman" w:cs="Times New Roman"/>
+          <w:sz w:val="28"/>
+          <w:szCs w:val="28"/>
+        </w:rPr>
+        <w:t>.</w:t>
+      </w:r>
+    </w:p>
+    <w:p>
+      <w:pPr>
+        <w:pStyle w:val="ListParagraph"/>
+        <w:numPr>
+          <w:ilvl w:val="0"/>
+          <w:numId w:val="1"/>
+        </w:numPr>
+        <w:rPr>
+          <w:rFonts w:ascii="Times New Roman" w:hAnsi="Times New Roman" w:cs="Times New Roman"/>
+          <w:sz w:val="28"/>
+          <w:szCs w:val="28"/>
+        </w:rPr>
+      </w:pPr>
+      <w:proofErr w:type="spellStart"/>
+      <w:r>
+        <w:rPr>
+          <w:rFonts w:ascii="Times New Roman" w:hAnsi="Times New Roman" w:cs="Times New Roman"/>
+          <w:sz w:val="28"/>
+          <w:szCs w:val="28"/>
+        </w:rPr>
         <w:t>Bảng</w:t>
       </w:r>
       <w:proofErr w:type="spellEnd"/>
@@ -1884,16 +1940,16 @@
           <w:sz w:val="28"/>
           <w:szCs w:val="28"/>
         </w:rPr>
-        <w:t xml:space="preserve"> email, v</w:t>
-      </w:r>
-      <w:proofErr w:type="spellStart"/>
-      <w:r>
-        <w:rPr>
-          <w:rFonts w:ascii="Times New Roman" w:hAnsi="Times New Roman" w:cs="Times New Roman"/>
-          <w:sz w:val="28"/>
-          <w:szCs w:val="28"/>
-        </w:rPr>
-        <w:t>ới</w:t>
+        <w:t xml:space="preserve"> email, </w:t>
+      </w:r>
+      <w:proofErr w:type="spellStart"/>
+      <w:r>
+        <w:rPr>
+          <w:rFonts w:ascii="Times New Roman" w:hAnsi="Times New Roman" w:cs="Times New Roman"/>
+          <w:sz w:val="28"/>
+          <w:szCs w:val="28"/>
+        </w:rPr>
+        <w:t>với</w:t>
       </w:r>
       <w:proofErr w:type="spellEnd"/>
       <w:r>

</xml_diff>